<commit_message>
new change in def
</commit_message>
<xml_diff>
--- a/MyName.docx
+++ b/MyName.docx
@@ -14,7 +14,17 @@
     </w:p>
     <w:p>
       <w:r>
-        <w:t>So im done with this.</w:t>
+        <w:t>So im done with this</w:t>
+      </w:r>
+    </w:p>
+    <w:p/>
+    <w:p/>
+    <w:p>
+      <w:r>
+        <w:t>New change in def branch</w:t>
+      </w:r>
+      <w:r>
+        <w:t>.</w:t>
       </w:r>
     </w:p>
     <w:sectPr>

</xml_diff>